<commit_message>
2023-03-17 Jenkins pipeline info
</commit_message>
<xml_diff>
--- a/GNU_Linux/Linux_Architecture/Bash.docx
+++ b/GNU_Linux/Linux_Architecture/Bash.docx
@@ -43,40 +43,15 @@
           <w:rFonts w:ascii="Times New Roman" w:hAnsi="Times New Roman" w:cs="Times New Roman"/>
           <w:sz w:val="24"/>
         </w:rPr>
-        <w:t>Оболочка GNU/</w:t>
-      </w:r>
-      <w:proofErr w:type="spellStart"/>
-      <w:r>
-        <w:rPr>
-          <w:rFonts w:ascii="Times New Roman" w:hAnsi="Times New Roman" w:cs="Times New Roman"/>
-          <w:sz w:val="24"/>
-        </w:rPr>
-        <w:t>Linux</w:t>
-      </w:r>
-      <w:proofErr w:type="spellEnd"/>
-      <w:r>
-        <w:rPr>
-          <w:rFonts w:ascii="Times New Roman" w:hAnsi="Times New Roman" w:cs="Times New Roman"/>
-          <w:sz w:val="24"/>
-        </w:rPr>
-        <w:t xml:space="preserve"> (</w:t>
-      </w:r>
-      <w:r>
-        <w:rPr>
-          <w:rFonts w:ascii="Times New Roman" w:hAnsi="Times New Roman" w:cs="Times New Roman"/>
-          <w:sz w:val="24"/>
-        </w:rPr>
-        <w:t>GNU/</w:t>
-      </w:r>
-      <w:proofErr w:type="spellStart"/>
-      <w:r>
-        <w:rPr>
-          <w:rFonts w:ascii="Times New Roman" w:hAnsi="Times New Roman" w:cs="Times New Roman"/>
-          <w:sz w:val="24"/>
-        </w:rPr>
-        <w:t>Linux</w:t>
-      </w:r>
-      <w:proofErr w:type="spellEnd"/>
+        <w:t>Оболочка GNU/Linux (</w:t>
+      </w:r>
+      <w:r>
+        <w:rPr>
+          <w:rFonts w:ascii="Times New Roman" w:hAnsi="Times New Roman" w:cs="Times New Roman"/>
+          <w:sz w:val="24"/>
+        </w:rPr>
+        <w:t>GNU/Linux</w:t>
+      </w:r>
       <w:r>
         <w:rPr>
           <w:rFonts w:ascii="Times New Roman" w:hAnsi="Times New Roman" w:cs="Times New Roman"/>
@@ -169,39 +144,7 @@
           <w:rFonts w:ascii="Times New Roman" w:hAnsi="Times New Roman" w:cs="Times New Roman"/>
           <w:sz w:val="24"/>
         </w:rPr>
-        <w:t xml:space="preserve">Оболочкой по умолчанию, используемой во всех дистрибутивах </w:t>
-      </w:r>
-      <w:proofErr w:type="spellStart"/>
-      <w:r>
-        <w:rPr>
-          <w:rFonts w:ascii="Times New Roman" w:hAnsi="Times New Roman" w:cs="Times New Roman"/>
-          <w:sz w:val="24"/>
-        </w:rPr>
-        <w:t>Linux</w:t>
-      </w:r>
-      <w:proofErr w:type="spellEnd"/>
-      <w:r>
-        <w:rPr>
-          <w:rFonts w:ascii="Times New Roman" w:hAnsi="Times New Roman" w:cs="Times New Roman"/>
-          <w:sz w:val="24"/>
-        </w:rPr>
-        <w:t xml:space="preserve">, является оболочка </w:t>
-      </w:r>
-      <w:proofErr w:type="spellStart"/>
-      <w:r>
-        <w:rPr>
-          <w:rFonts w:ascii="Times New Roman" w:hAnsi="Times New Roman" w:cs="Times New Roman"/>
-          <w:sz w:val="24"/>
-        </w:rPr>
-        <w:t>bash</w:t>
-      </w:r>
-      <w:proofErr w:type="spellEnd"/>
-      <w:r>
-        <w:rPr>
-          <w:rFonts w:ascii="Times New Roman" w:hAnsi="Times New Roman" w:cs="Times New Roman"/>
-          <w:sz w:val="24"/>
-        </w:rPr>
-        <w:t>.</w:t>
+        <w:t>Оболочкой по умолчанию, используемой во всех дистрибутивах Linux, является оболочка bash.</w:t>
       </w:r>
     </w:p>
     <w:tbl>
@@ -233,78 +176,24 @@
                 <w:sz w:val="20"/>
                 <w:szCs w:val="20"/>
               </w:rPr>
-              <w:t xml:space="preserve">Самый старый и самый простой из пакетов эмуляции терминала — это </w:t>
-            </w:r>
-            <w:proofErr w:type="spellStart"/>
+              <w:t>Самый старый и самый простой из пакетов эмуляции терминала — это xterm.</w:t>
+            </w:r>
+          </w:p>
+          <w:p>
+            <w:pPr>
+              <w:jc w:val="both"/>
+              <w:rPr>
+                <w:rFonts w:ascii="Times New Roman" w:hAnsi="Times New Roman" w:cs="Times New Roman"/>
+                <w:sz w:val="24"/>
+              </w:rPr>
+            </w:pPr>
             <w:r>
               <w:rPr>
                 <w:rFonts w:ascii="Courier New" w:hAnsi="Courier New" w:cs="Courier New"/>
                 <w:sz w:val="20"/>
                 <w:szCs w:val="20"/>
               </w:rPr>
-              <w:t>xterm</w:t>
-            </w:r>
-            <w:proofErr w:type="spellEnd"/>
-            <w:r>
-              <w:rPr>
-                <w:rFonts w:ascii="Courier New" w:hAnsi="Courier New" w:cs="Courier New"/>
-                <w:sz w:val="20"/>
-                <w:szCs w:val="20"/>
-              </w:rPr>
-              <w:t>.</w:t>
-            </w:r>
-          </w:p>
-          <w:p>
-            <w:pPr>
-              <w:jc w:val="both"/>
-              <w:rPr>
-                <w:rFonts w:ascii="Times New Roman" w:hAnsi="Times New Roman" w:cs="Times New Roman"/>
-                <w:sz w:val="24"/>
-              </w:rPr>
-            </w:pPr>
-            <w:r>
-              <w:rPr>
-                <w:rFonts w:ascii="Courier New" w:hAnsi="Courier New" w:cs="Courier New"/>
-                <w:sz w:val="20"/>
-                <w:szCs w:val="20"/>
-              </w:rPr>
-              <w:t xml:space="preserve">Пакет </w:t>
-            </w:r>
-            <w:proofErr w:type="spellStart"/>
-            <w:r>
-              <w:rPr>
-                <w:rFonts w:ascii="Courier New" w:hAnsi="Courier New" w:cs="Courier New"/>
-                <w:sz w:val="20"/>
-                <w:szCs w:val="20"/>
-              </w:rPr>
-              <w:t>xterm</w:t>
-            </w:r>
-            <w:proofErr w:type="spellEnd"/>
-            <w:r>
-              <w:rPr>
-                <w:rFonts w:ascii="Courier New" w:hAnsi="Courier New" w:cs="Courier New"/>
-                <w:sz w:val="20"/>
-                <w:szCs w:val="20"/>
-              </w:rPr>
-              <w:t xml:space="preserve"> существует еще до появления X </w:t>
-            </w:r>
-            <w:proofErr w:type="spellStart"/>
-            <w:r>
-              <w:rPr>
-                <w:rFonts w:ascii="Courier New" w:hAnsi="Courier New" w:cs="Courier New"/>
-                <w:sz w:val="20"/>
-                <w:szCs w:val="20"/>
-              </w:rPr>
-              <w:t>Window</w:t>
-            </w:r>
-            <w:proofErr w:type="spellEnd"/>
-            <w:r>
-              <w:rPr>
-                <w:rFonts w:ascii="Courier New" w:hAnsi="Courier New" w:cs="Courier New"/>
-                <w:sz w:val="20"/>
-                <w:szCs w:val="20"/>
-              </w:rPr>
-              <w:t>, популярного сервера отображения, и он часто включается в дистрибутивы по умолчанию.</w:t>
+              <w:t>Пакет xterm существует еще до появления X Window, популярного сервера отображения, и он часто включается в дистрибутивы по умолчанию.</w:t>
             </w:r>
           </w:p>
         </w:tc>
@@ -535,7 +424,6 @@
                 <w:lang w:val="en-US"/>
               </w:rPr>
             </w:pPr>
-            <w:proofErr w:type="spellStart"/>
             <w:r>
               <w:rPr>
                 <w:rFonts w:ascii="Verdana" w:hAnsi="Verdana" w:cs="Times New Roman"/>
@@ -544,7 +432,6 @@
               </w:rPr>
               <w:t>korn</w:t>
             </w:r>
-            <w:proofErr w:type="spellEnd"/>
           </w:p>
         </w:tc>
         <w:tc>
@@ -571,17 +458,8 @@
                 <w:rFonts w:ascii="Times New Roman" w:hAnsi="Times New Roman" w:cs="Times New Roman"/>
                 <w:sz w:val="24"/>
               </w:rPr>
-              <w:t xml:space="preserve">болочка программирования, совместимая с оболочкой </w:t>
-            </w:r>
-            <w:proofErr w:type="spellStart"/>
-            <w:r>
-              <w:rPr>
-                <w:rFonts w:ascii="Times New Roman" w:hAnsi="Times New Roman" w:cs="Times New Roman"/>
-                <w:sz w:val="24"/>
-              </w:rPr>
-              <w:t>Bourne</w:t>
-            </w:r>
-            <w:proofErr w:type="spellEnd"/>
+              <w:t>болочка программирования, совместимая с оболочкой Bourne</w:t>
+            </w:r>
             <w:r>
               <w:rPr>
                 <w:rFonts w:ascii="Times New Roman" w:hAnsi="Times New Roman" w:cs="Times New Roman"/>
@@ -606,7 +484,6 @@
                 <w:lang w:val="en-US"/>
               </w:rPr>
             </w:pPr>
-            <w:proofErr w:type="spellStart"/>
             <w:r>
               <w:rPr>
                 <w:rFonts w:ascii="Verdana" w:hAnsi="Verdana" w:cs="Times New Roman"/>
@@ -615,7 +492,6 @@
               </w:rPr>
               <w:t>tcsh</w:t>
             </w:r>
-            <w:proofErr w:type="spellEnd"/>
           </w:p>
         </w:tc>
         <w:tc>
@@ -661,7 +537,6 @@
                 <w:lang w:val="en-US"/>
               </w:rPr>
             </w:pPr>
-            <w:proofErr w:type="spellStart"/>
             <w:r>
               <w:rPr>
                 <w:rFonts w:ascii="Verdana" w:hAnsi="Verdana" w:cs="Times New Roman"/>
@@ -670,7 +545,6 @@
               </w:rPr>
               <w:t>zsh</w:t>
             </w:r>
-            <w:proofErr w:type="spellEnd"/>
           </w:p>
         </w:tc>
         <w:tc>
@@ -697,55 +571,7 @@
                 <w:rFonts w:ascii="Times New Roman" w:hAnsi="Times New Roman" w:cs="Times New Roman"/>
                 <w:sz w:val="24"/>
               </w:rPr>
-              <w:t xml:space="preserve">совершенствованная оболочка, включающая функции </w:t>
-            </w:r>
-            <w:proofErr w:type="spellStart"/>
-            <w:r>
-              <w:rPr>
-                <w:rFonts w:ascii="Times New Roman" w:hAnsi="Times New Roman" w:cs="Times New Roman"/>
-                <w:sz w:val="24"/>
-              </w:rPr>
-              <w:t>bash</w:t>
-            </w:r>
-            <w:proofErr w:type="spellEnd"/>
-            <w:r>
-              <w:rPr>
-                <w:rFonts w:ascii="Times New Roman" w:hAnsi="Times New Roman" w:cs="Times New Roman"/>
-                <w:sz w:val="24"/>
-              </w:rPr>
-              <w:t xml:space="preserve">, </w:t>
-            </w:r>
-            <w:proofErr w:type="spellStart"/>
-            <w:r>
-              <w:rPr>
-                <w:rFonts w:ascii="Times New Roman" w:hAnsi="Times New Roman" w:cs="Times New Roman"/>
-                <w:sz w:val="24"/>
-              </w:rPr>
-              <w:t>tcsh</w:t>
-            </w:r>
-            <w:proofErr w:type="spellEnd"/>
-            <w:r>
-              <w:rPr>
-                <w:rFonts w:ascii="Times New Roman" w:hAnsi="Times New Roman" w:cs="Times New Roman"/>
-                <w:sz w:val="24"/>
-              </w:rPr>
-              <w:t xml:space="preserve"> и </w:t>
-            </w:r>
-            <w:proofErr w:type="spellStart"/>
-            <w:r>
-              <w:rPr>
-                <w:rFonts w:ascii="Times New Roman" w:hAnsi="Times New Roman" w:cs="Times New Roman"/>
-                <w:sz w:val="24"/>
-              </w:rPr>
-              <w:t>korn</w:t>
-            </w:r>
-            <w:proofErr w:type="spellEnd"/>
-            <w:r>
-              <w:rPr>
-                <w:rFonts w:ascii="Times New Roman" w:hAnsi="Times New Roman" w:cs="Times New Roman"/>
-                <w:sz w:val="24"/>
-              </w:rPr>
-              <w:t>, предоставляющая расширенные функции программирования, общие файлы истории и тематические подсказки.</w:t>
+              <w:t>совершенствованная оболочка, включающая функции bash, tcsh и korn, предоставляющая расширенные функции программирования, общие файлы истории и тематические подсказки.</w:t>
             </w:r>
           </w:p>
         </w:tc>
@@ -1175,21 +1001,12 @@
                 <w:sz w:val="24"/>
               </w:rPr>
             </w:pPr>
-            <w:proofErr w:type="spellStart"/>
-            <w:r>
-              <w:rPr>
-                <w:rFonts w:ascii="Times New Roman" w:hAnsi="Times New Roman" w:cs="Times New Roman"/>
-                <w:sz w:val="24"/>
-              </w:rPr>
-              <w:t>отмачает</w:t>
-            </w:r>
-            <w:proofErr w:type="spellEnd"/>
-            <w:r>
-              <w:rPr>
-                <w:rFonts w:ascii="Times New Roman" w:hAnsi="Times New Roman" w:cs="Times New Roman"/>
-                <w:sz w:val="24"/>
-              </w:rPr>
-              <w:t xml:space="preserve"> аргументы как переменные для передачи в дочерние процессы в среде</w:t>
+            <w:r>
+              <w:rPr>
+                <w:rFonts w:ascii="Times New Roman" w:hAnsi="Times New Roman" w:cs="Times New Roman"/>
+                <w:sz w:val="24"/>
+              </w:rPr>
+              <w:t>отмачает аргументы как переменные для передачи в дочерние процессы в среде</w:t>
             </w:r>
           </w:p>
         </w:tc>
@@ -1300,7 +1117,6 @@
                 <w:lang w:val="en-US"/>
               </w:rPr>
             </w:pPr>
-            <w:proofErr w:type="spellStart"/>
             <w:r>
               <w:rPr>
                 <w:rFonts w:ascii="Verdana" w:hAnsi="Verdana" w:cs="Times New Roman"/>
@@ -1309,7 +1125,6 @@
               </w:rPr>
               <w:t>pwd</w:t>
             </w:r>
-            <w:proofErr w:type="spellEnd"/>
           </w:p>
         </w:tc>
         <w:tc>
@@ -1760,7 +1575,6 @@
           <w:sz w:val="24"/>
         </w:rPr>
       </w:pPr>
-      <w:proofErr w:type="gramStart"/>
       <w:r>
         <w:rPr>
           <w:rFonts w:ascii="Times New Roman" w:hAnsi="Times New Roman" w:cs="Times New Roman"/>
@@ -1768,7 +1582,6 @@
         </w:rPr>
         <w:t>#!/</w:t>
       </w:r>
-      <w:proofErr w:type="gramEnd"/>
       <w:r>
         <w:rPr>
           <w:rFonts w:ascii="Times New Roman" w:hAnsi="Times New Roman" w:cs="Times New Roman"/>
@@ -1808,23 +1621,7 @@
           <w:rFonts w:ascii="Times New Roman" w:hAnsi="Times New Roman" w:cs="Times New Roman"/>
           <w:sz w:val="24"/>
         </w:rPr>
-        <w:t xml:space="preserve">в этой строке после #! указывается путь к </w:t>
-      </w:r>
-      <w:proofErr w:type="spellStart"/>
-      <w:r>
-        <w:rPr>
-          <w:rFonts w:ascii="Times New Roman" w:hAnsi="Times New Roman" w:cs="Times New Roman"/>
-          <w:sz w:val="24"/>
-        </w:rPr>
-        <w:t>bash</w:t>
-      </w:r>
-      <w:proofErr w:type="spellEnd"/>
-      <w:r>
-        <w:rPr>
-          <w:rFonts w:ascii="Times New Roman" w:hAnsi="Times New Roman" w:cs="Times New Roman"/>
-          <w:sz w:val="24"/>
-        </w:rPr>
-        <w:t>-интерпретатору</w:t>
+        <w:t>в этой строке после #! указывается путь к bash-интерпретатору</w:t>
       </w:r>
       <w:r>
         <w:rPr>
@@ -1881,7 +1678,6 @@
         </w:rPr>
         <w:t xml:space="preserve"> $ </w:t>
       </w:r>
-      <w:proofErr w:type="spellStart"/>
       <w:r>
         <w:rPr>
           <w:rFonts w:ascii="Verdana" w:hAnsi="Verdana" w:cs="Times New Roman"/>
@@ -1890,7 +1686,6 @@
         </w:rPr>
         <w:t>whereis</w:t>
       </w:r>
-      <w:proofErr w:type="spellEnd"/>
       <w:r>
         <w:rPr>
           <w:rFonts w:ascii="Verdana" w:hAnsi="Verdana" w:cs="Times New Roman"/>
@@ -2008,22 +1803,13 @@
           <w:sz w:val="24"/>
         </w:rPr>
       </w:pPr>
-      <w:proofErr w:type="gramStart"/>
       <w:r>
         <w:rPr>
           <w:rFonts w:ascii="Times New Roman" w:hAnsi="Times New Roman" w:cs="Times New Roman"/>
           <w:sz w:val="24"/>
         </w:rPr>
         <w:lastRenderedPageBreak/>
-        <w:t>Таблица .</w:t>
-      </w:r>
-      <w:proofErr w:type="gramEnd"/>
-      <w:r>
-        <w:rPr>
-          <w:rFonts w:ascii="Times New Roman" w:hAnsi="Times New Roman" w:cs="Times New Roman"/>
-          <w:sz w:val="24"/>
-        </w:rPr>
-        <w:t xml:space="preserve"> Простой скрипт с комментариями</w:t>
+        <w:t>Таблица . Простой скрипт с комментариями</w:t>
       </w:r>
     </w:p>
     <w:tbl>
@@ -2108,33 +1894,105 @@
                 <w:rStyle w:val="HTML"/>
                 <w:rFonts w:eastAsiaTheme="minorHAnsi"/>
               </w:rPr>
-              <w:t>#!/</w:t>
-            </w:r>
-            <w:proofErr w:type="spellStart"/>
-            <w:r>
+              <w:t>#!/bin/bash</w:t>
+            </w:r>
+          </w:p>
+        </w:tc>
+        <w:tc>
+          <w:tcPr>
+            <w:tcW w:w="5805" w:type="dxa"/>
+          </w:tcPr>
+          <w:p>
+            <w:pPr>
+              <w:jc w:val="both"/>
+              <w:rPr>
+                <w:rFonts w:ascii="Times New Roman" w:hAnsi="Times New Roman" w:cs="Times New Roman"/>
+              </w:rPr>
+            </w:pPr>
+            <w:r>
+              <w:rPr>
+                <w:rFonts w:ascii="Times New Roman" w:hAnsi="Times New Roman" w:cs="Times New Roman"/>
+              </w:rPr>
+              <w:t xml:space="preserve">указываем расположение </w:t>
+            </w:r>
+            <w:r>
+              <w:rPr>
+                <w:rFonts w:ascii="Times New Roman" w:hAnsi="Times New Roman" w:cs="Times New Roman"/>
+                <w:lang w:val="en-US"/>
+              </w:rPr>
+              <w:t>bash-</w:t>
+            </w:r>
+            <w:r>
+              <w:rPr>
+                <w:rFonts w:ascii="Times New Roman" w:hAnsi="Times New Roman" w:cs="Times New Roman"/>
+              </w:rPr>
+              <w:t>интерпретатора</w:t>
+            </w:r>
+          </w:p>
+        </w:tc>
+      </w:tr>
+      <w:tr>
+        <w:tc>
+          <w:tcPr>
+            <w:tcW w:w="4183" w:type="dxa"/>
+          </w:tcPr>
+          <w:p>
+            <w:pPr>
+              <w:jc w:val="both"/>
               <w:rPr>
                 <w:rStyle w:val="HTML"/>
                 <w:rFonts w:eastAsiaTheme="minorHAnsi"/>
               </w:rPr>
-              <w:t>bin</w:t>
-            </w:r>
-            <w:proofErr w:type="spellEnd"/>
+            </w:pPr>
             <w:r>
               <w:rPr>
                 <w:rStyle w:val="HTML"/>
                 <w:rFonts w:eastAsiaTheme="minorHAnsi"/>
               </w:rPr>
-              <w:t>/</w:t>
-            </w:r>
-            <w:proofErr w:type="spellStart"/>
-            <w:r>
+              <w:t>parametr1=$1</w:t>
+            </w:r>
+          </w:p>
+        </w:tc>
+        <w:tc>
+          <w:tcPr>
+            <w:tcW w:w="5805" w:type="dxa"/>
+          </w:tcPr>
+          <w:p>
+            <w:pPr>
+              <w:jc w:val="both"/>
+              <w:rPr>
+                <w:rFonts w:ascii="Times New Roman" w:hAnsi="Times New Roman" w:cs="Times New Roman"/>
+              </w:rPr>
+            </w:pPr>
+            <w:r>
+              <w:rPr>
+                <w:rFonts w:ascii="Times New Roman" w:hAnsi="Times New Roman" w:cs="Times New Roman"/>
+              </w:rPr>
+              <w:t>присваиваем переменной parametr1 значение первого параметра скрипта</w:t>
+            </w:r>
+          </w:p>
+        </w:tc>
+      </w:tr>
+      <w:tr>
+        <w:tc>
+          <w:tcPr>
+            <w:tcW w:w="4183" w:type="dxa"/>
+          </w:tcPr>
+          <w:p>
+            <w:pPr>
+              <w:jc w:val="both"/>
               <w:rPr>
                 <w:rStyle w:val="HTML"/>
                 <w:rFonts w:eastAsiaTheme="minorHAnsi"/>
               </w:rPr>
-              <w:t>bash</w:t>
-            </w:r>
-            <w:proofErr w:type="spellEnd"/>
+            </w:pPr>
+            <w:r>
+              <w:rPr>
+                <w:rStyle w:val="HTML"/>
+                <w:rFonts w:eastAsiaTheme="minorHAnsi"/>
+              </w:rPr>
+              <w:t>script_name=$0</w:t>
+            </w:r>
           </w:p>
         </w:tc>
         <w:tc>
@@ -2152,20 +2010,19 @@
               <w:rPr>
                 <w:rFonts w:ascii="Times New Roman" w:hAnsi="Times New Roman" w:cs="Times New Roman"/>
               </w:rPr>
-              <w:t xml:space="preserve">указываем расположение </w:t>
-            </w:r>
-            <w:r>
-              <w:rPr>
-                <w:rFonts w:ascii="Times New Roman" w:hAnsi="Times New Roman" w:cs="Times New Roman"/>
-                <w:lang w:val="en-US"/>
-              </w:rPr>
-              <w:t>bash-</w:t>
-            </w:r>
-            <w:r>
-              <w:rPr>
-                <w:rFonts w:ascii="Times New Roman" w:hAnsi="Times New Roman" w:cs="Times New Roman"/>
-              </w:rPr>
-              <w:t>интерпретатора</w:t>
+              <w:t xml:space="preserve">присваиваем переменной </w:t>
+            </w:r>
+            <w:r>
+              <w:rPr>
+                <w:rFonts w:ascii="Verdana" w:hAnsi="Verdana" w:cs="Times New Roman"/>
+              </w:rPr>
+              <w:t>script_name</w:t>
+            </w:r>
+            <w:r>
+              <w:rPr>
+                <w:rFonts w:ascii="Times New Roman" w:hAnsi="Times New Roman" w:cs="Times New Roman"/>
+              </w:rPr>
+              <w:t xml:space="preserve"> значение имени скрипта</w:t>
             </w:r>
           </w:p>
         </w:tc>
@@ -2188,7 +2045,7 @@
                 <w:rStyle w:val="HTML"/>
                 <w:rFonts w:eastAsiaTheme="minorHAnsi"/>
               </w:rPr>
-              <w:t>parametr1=$1</w:t>
+              <w:t>echo "Вы запустили скрипт с именем $script_name и параметром $parametr1"</w:t>
             </w:r>
           </w:p>
         </w:tc>
@@ -2207,7 +2064,19 @@
               <w:rPr>
                 <w:rFonts w:ascii="Times New Roman" w:hAnsi="Times New Roman" w:cs="Times New Roman"/>
               </w:rPr>
-              <w:t>присваиваем переменной parametr1 значение первого параметра скрипта</w:t>
+              <w:t xml:space="preserve">вывод строки с подстановкой значений переменных (обращение к переменным через </w:t>
+            </w:r>
+            <w:r>
+              <w:rPr>
+                <w:rFonts w:ascii="Verdana" w:hAnsi="Verdana" w:cs="Times New Roman"/>
+              </w:rPr>
+              <w:t>$имя_переменной</w:t>
+            </w:r>
+            <w:r>
+              <w:rPr>
+                <w:rFonts w:ascii="Times New Roman" w:hAnsi="Times New Roman" w:cs="Times New Roman"/>
+              </w:rPr>
+              <w:t>)</w:t>
             </w:r>
           </w:p>
         </w:tc>
@@ -2225,21 +2094,54 @@
                 <w:rFonts w:eastAsiaTheme="minorHAnsi"/>
               </w:rPr>
             </w:pPr>
-            <w:proofErr w:type="spellStart"/>
             <w:r>
               <w:rPr>
                 <w:rStyle w:val="HTML"/>
                 <w:rFonts w:eastAsiaTheme="minorHAnsi"/>
               </w:rPr>
-              <w:t>script_name</w:t>
-            </w:r>
-            <w:proofErr w:type="spellEnd"/>
-            <w:r>
+              <w:t>echo 'Вы запустили скрипт с именем $script_name и параметром $parametr1'</w:t>
+            </w:r>
+          </w:p>
+        </w:tc>
+        <w:tc>
+          <w:tcPr>
+            <w:tcW w:w="5805" w:type="dxa"/>
+          </w:tcPr>
+          <w:p>
+            <w:pPr>
+              <w:jc w:val="both"/>
+              <w:rPr>
+                <w:rFonts w:ascii="Times New Roman" w:hAnsi="Times New Roman" w:cs="Times New Roman"/>
+              </w:rPr>
+            </w:pPr>
+            <w:r>
+              <w:rPr>
+                <w:rFonts w:ascii="Times New Roman" w:hAnsi="Times New Roman" w:cs="Times New Roman"/>
+              </w:rPr>
+              <w:t>в одинарных кавычках не происходит подстановки переменных</w:t>
+            </w:r>
+          </w:p>
+        </w:tc>
+      </w:tr>
+      <w:tr>
+        <w:tc>
+          <w:tcPr>
+            <w:tcW w:w="4183" w:type="dxa"/>
+          </w:tcPr>
+          <w:p>
+            <w:pPr>
+              <w:jc w:val="both"/>
               <w:rPr>
                 <w:rStyle w:val="HTML"/>
                 <w:rFonts w:eastAsiaTheme="minorHAnsi"/>
               </w:rPr>
-              <w:t>=$0</w:t>
+            </w:pPr>
+            <w:r>
+              <w:rPr>
+                <w:rStyle w:val="HTML"/>
+                <w:rFonts w:eastAsiaTheme="minorHAnsi"/>
+              </w:rPr>
+              <w:t>exit 0</w:t>
             </w:r>
           </w:p>
         </w:tc>
@@ -2258,21 +2160,7 @@
               <w:rPr>
                 <w:rFonts w:ascii="Times New Roman" w:hAnsi="Times New Roman" w:cs="Times New Roman"/>
               </w:rPr>
-              <w:t xml:space="preserve">присваиваем переменной </w:t>
-            </w:r>
-            <w:proofErr w:type="spellStart"/>
-            <w:r>
-              <w:rPr>
-                <w:rFonts w:ascii="Verdana" w:hAnsi="Verdana" w:cs="Times New Roman"/>
-              </w:rPr>
-              <w:t>script_name</w:t>
-            </w:r>
-            <w:proofErr w:type="spellEnd"/>
-            <w:r>
-              <w:rPr>
-                <w:rFonts w:ascii="Times New Roman" w:hAnsi="Times New Roman" w:cs="Times New Roman"/>
-              </w:rPr>
-              <w:t xml:space="preserve"> значение имени скрипта</w:t>
+              <w:t>Выход с кодом 0 (удачное завершение работы скрипта)</w:t>
             </w:r>
           </w:p>
         </w:tc>
@@ -2280,86 +2168,22 @@
       <w:tr>
         <w:tc>
           <w:tcPr>
-            <w:tcW w:w="4183" w:type="dxa"/>
+            <w:tcW w:w="9988" w:type="dxa"/>
+            <w:gridSpan w:val="2"/>
           </w:tcPr>
           <w:p>
             <w:pPr>
               <w:jc w:val="both"/>
               <w:rPr>
-                <w:rStyle w:val="HTML"/>
-                <w:rFonts w:eastAsiaTheme="minorHAnsi"/>
-              </w:rPr>
-            </w:pPr>
-            <w:proofErr w:type="spellStart"/>
-            <w:r>
-              <w:rPr>
-                <w:rStyle w:val="HTML"/>
-                <w:rFonts w:eastAsiaTheme="minorHAnsi"/>
-              </w:rPr>
-              <w:t>echo</w:t>
-            </w:r>
-            <w:proofErr w:type="spellEnd"/>
-            <w:r>
-              <w:rPr>
-                <w:rStyle w:val="HTML"/>
-                <w:rFonts w:eastAsiaTheme="minorHAnsi"/>
-              </w:rPr>
-              <w:t xml:space="preserve"> "Вы запустили скрипт с именем $</w:t>
-            </w:r>
-            <w:proofErr w:type="spellStart"/>
-            <w:r>
-              <w:rPr>
-                <w:rStyle w:val="HTML"/>
-                <w:rFonts w:eastAsiaTheme="minorHAnsi"/>
-              </w:rPr>
-              <w:t>script_name</w:t>
-            </w:r>
-            <w:proofErr w:type="spellEnd"/>
-            <w:r>
-              <w:rPr>
-                <w:rStyle w:val="HTML"/>
-                <w:rFonts w:eastAsiaTheme="minorHAnsi"/>
-              </w:rPr>
-              <w:t xml:space="preserve"> и параметром $parametr1"</w:t>
-            </w:r>
-          </w:p>
-        </w:tc>
-        <w:tc>
-          <w:tcPr>
-            <w:tcW w:w="5805" w:type="dxa"/>
-          </w:tcPr>
-          <w:p>
-            <w:pPr>
-              <w:jc w:val="both"/>
-              <w:rPr>
-                <w:rFonts w:ascii="Times New Roman" w:hAnsi="Times New Roman" w:cs="Times New Roman"/>
-              </w:rPr>
-            </w:pPr>
-            <w:r>
-              <w:rPr>
-                <w:rFonts w:ascii="Times New Roman" w:hAnsi="Times New Roman" w:cs="Times New Roman"/>
-              </w:rPr>
-              <w:t xml:space="preserve">вывод строки с подстановкой значений переменных (обращение к переменным через </w:t>
-            </w:r>
-            <w:r>
-              <w:rPr>
-                <w:rFonts w:ascii="Verdana" w:hAnsi="Verdana" w:cs="Times New Roman"/>
-              </w:rPr>
-              <w:t>$</w:t>
-            </w:r>
-            <w:proofErr w:type="spellStart"/>
-            <w:r>
-              <w:rPr>
-                <w:rFonts w:ascii="Verdana" w:hAnsi="Verdana" w:cs="Times New Roman"/>
-              </w:rPr>
-              <w:t>имя_переменной</w:t>
-            </w:r>
-            <w:proofErr w:type="spellEnd"/>
-            <w:r>
-              <w:rPr>
-                <w:rFonts w:ascii="Times New Roman" w:hAnsi="Times New Roman" w:cs="Times New Roman"/>
-              </w:rPr>
-              <w:t>)</w:t>
+                <w:rFonts w:ascii="Times New Roman" w:hAnsi="Times New Roman" w:cs="Times New Roman"/>
+                <w:sz w:val="20"/>
+              </w:rPr>
+            </w:pPr>
+            <w:r>
+              <w:rPr>
+                <w:rFonts w:ascii="Times New Roman" w:hAnsi="Times New Roman" w:cs="Times New Roman"/>
+              </w:rPr>
+              <w:t>Результат выполнения скрипта:</w:t>
             </w:r>
           </w:p>
         </w:tc>
@@ -2367,124 +2191,6 @@
       <w:tr>
         <w:tc>
           <w:tcPr>
-            <w:tcW w:w="4183" w:type="dxa"/>
-          </w:tcPr>
-          <w:p>
-            <w:pPr>
-              <w:jc w:val="both"/>
-              <w:rPr>
-                <w:rStyle w:val="HTML"/>
-                <w:rFonts w:eastAsiaTheme="minorHAnsi"/>
-              </w:rPr>
-            </w:pPr>
-            <w:proofErr w:type="spellStart"/>
-            <w:r>
-              <w:rPr>
-                <w:rStyle w:val="HTML"/>
-                <w:rFonts w:eastAsiaTheme="minorHAnsi"/>
-              </w:rPr>
-              <w:t>echo</w:t>
-            </w:r>
-            <w:proofErr w:type="spellEnd"/>
-            <w:r>
-              <w:rPr>
-                <w:rStyle w:val="HTML"/>
-                <w:rFonts w:eastAsiaTheme="minorHAnsi"/>
-              </w:rPr>
-              <w:t xml:space="preserve"> 'Вы запустили скрипт с именем $</w:t>
-            </w:r>
-            <w:proofErr w:type="spellStart"/>
-            <w:r>
-              <w:rPr>
-                <w:rStyle w:val="HTML"/>
-                <w:rFonts w:eastAsiaTheme="minorHAnsi"/>
-              </w:rPr>
-              <w:t>script_name</w:t>
-            </w:r>
-            <w:proofErr w:type="spellEnd"/>
-            <w:r>
-              <w:rPr>
-                <w:rStyle w:val="HTML"/>
-                <w:rFonts w:eastAsiaTheme="minorHAnsi"/>
-              </w:rPr>
-              <w:t xml:space="preserve"> и параметром $parametr1'</w:t>
-            </w:r>
-          </w:p>
-        </w:tc>
-        <w:tc>
-          <w:tcPr>
-            <w:tcW w:w="5805" w:type="dxa"/>
-          </w:tcPr>
-          <w:p>
-            <w:pPr>
-              <w:jc w:val="both"/>
-              <w:rPr>
-                <w:rFonts w:ascii="Times New Roman" w:hAnsi="Times New Roman" w:cs="Times New Roman"/>
-              </w:rPr>
-            </w:pPr>
-            <w:r>
-              <w:rPr>
-                <w:rFonts w:ascii="Times New Roman" w:hAnsi="Times New Roman" w:cs="Times New Roman"/>
-              </w:rPr>
-              <w:t>в одинарных кавычках не происходит подстановки переменных</w:t>
-            </w:r>
-          </w:p>
-        </w:tc>
-      </w:tr>
-      <w:tr>
-        <w:tc>
-          <w:tcPr>
-            <w:tcW w:w="4183" w:type="dxa"/>
-          </w:tcPr>
-          <w:p>
-            <w:pPr>
-              <w:jc w:val="both"/>
-              <w:rPr>
-                <w:rStyle w:val="HTML"/>
-                <w:rFonts w:eastAsiaTheme="minorHAnsi"/>
-              </w:rPr>
-            </w:pPr>
-            <w:proofErr w:type="spellStart"/>
-            <w:r>
-              <w:rPr>
-                <w:rStyle w:val="HTML"/>
-                <w:rFonts w:eastAsiaTheme="minorHAnsi"/>
-              </w:rPr>
-              <w:t>exit</w:t>
-            </w:r>
-            <w:proofErr w:type="spellEnd"/>
-            <w:r>
-              <w:rPr>
-                <w:rStyle w:val="HTML"/>
-                <w:rFonts w:eastAsiaTheme="minorHAnsi"/>
-              </w:rPr>
-              <w:t xml:space="preserve"> 0</w:t>
-            </w:r>
-          </w:p>
-        </w:tc>
-        <w:tc>
-          <w:tcPr>
-            <w:tcW w:w="5805" w:type="dxa"/>
-          </w:tcPr>
-          <w:p>
-            <w:pPr>
-              <w:jc w:val="both"/>
-              <w:rPr>
-                <w:rFonts w:ascii="Times New Roman" w:hAnsi="Times New Roman" w:cs="Times New Roman"/>
-              </w:rPr>
-            </w:pPr>
-            <w:r>
-              <w:rPr>
-                <w:rFonts w:ascii="Times New Roman" w:hAnsi="Times New Roman" w:cs="Times New Roman"/>
-              </w:rPr>
-              <w:t>Выход с кодом 0 (удачное завершение работы скрипта)</w:t>
-            </w:r>
-          </w:p>
-        </w:tc>
-      </w:tr>
-      <w:tr>
-        <w:tc>
-          <w:tcPr>
             <w:tcW w:w="9988" w:type="dxa"/>
             <w:gridSpan w:val="2"/>
           </w:tcPr>
@@ -2494,49 +2200,16 @@
               <w:rPr>
                 <w:rFonts w:ascii="Times New Roman" w:hAnsi="Times New Roman" w:cs="Times New Roman"/>
                 <w:sz w:val="20"/>
-              </w:rPr>
-            </w:pPr>
-            <w:r>
-              <w:rPr>
-                <w:rFonts w:ascii="Times New Roman" w:hAnsi="Times New Roman" w:cs="Times New Roman"/>
-              </w:rPr>
-              <w:t>Результат выполнения скрипта:</w:t>
-            </w:r>
-          </w:p>
-        </w:tc>
-      </w:tr>
-      <w:tr>
-        <w:tc>
-          <w:tcPr>
-            <w:tcW w:w="9988" w:type="dxa"/>
-            <w:gridSpan w:val="2"/>
-          </w:tcPr>
-          <w:p>
-            <w:pPr>
-              <w:jc w:val="both"/>
-              <w:rPr>
-                <w:rFonts w:ascii="Times New Roman" w:hAnsi="Times New Roman" w:cs="Times New Roman"/>
-                <w:sz w:val="20"/>
                 <w:lang w:val="en-US"/>
               </w:rPr>
             </w:pPr>
-            <w:proofErr w:type="spellStart"/>
             <w:r>
               <w:rPr>
                 <w:rStyle w:val="HTML"/>
                 <w:rFonts w:eastAsiaTheme="minorHAnsi"/>
                 <w:lang w:val="en-US"/>
               </w:rPr>
-              <w:t>ite@ite-desktop</w:t>
-            </w:r>
-            <w:proofErr w:type="spellEnd"/>
-            <w:r>
-              <w:rPr>
-                <w:rStyle w:val="HTML"/>
-                <w:rFonts w:eastAsiaTheme="minorHAnsi"/>
-                <w:lang w:val="en-US"/>
-              </w:rPr>
-              <w:t>:~$ ./test.sh qwerty</w:t>
+              <w:t>ite@ite-desktop:~$ ./test.sh qwerty</w:t>
             </w:r>
           </w:p>
         </w:tc>
@@ -2561,56 +2234,31 @@
                 <w:rStyle w:val="HTML"/>
                 <w:rFonts w:eastAsiaTheme="minorHAnsi"/>
               </w:rPr>
-              <w:t xml:space="preserve">Вы запустили скрипт с именем ./test.sh и параметром </w:t>
-            </w:r>
-            <w:proofErr w:type="spellStart"/>
+              <w:t>Вы запустили скрипт с именем ./test.sh и параметром qwerty</w:t>
+            </w:r>
+          </w:p>
+        </w:tc>
+      </w:tr>
+      <w:tr>
+        <w:tc>
+          <w:tcPr>
+            <w:tcW w:w="9988" w:type="dxa"/>
+            <w:gridSpan w:val="2"/>
+          </w:tcPr>
+          <w:p>
+            <w:pPr>
+              <w:jc w:val="both"/>
+              <w:rPr>
+                <w:rFonts w:ascii="Times New Roman" w:hAnsi="Times New Roman" w:cs="Times New Roman"/>
+                <w:sz w:val="20"/>
+              </w:rPr>
+            </w:pPr>
             <w:r>
               <w:rPr>
                 <w:rStyle w:val="HTML"/>
                 <w:rFonts w:eastAsiaTheme="minorHAnsi"/>
               </w:rPr>
-              <w:t>qwerty</w:t>
-            </w:r>
-            <w:proofErr w:type="spellEnd"/>
-          </w:p>
-        </w:tc>
-      </w:tr>
-      <w:tr>
-        <w:tc>
-          <w:tcPr>
-            <w:tcW w:w="9988" w:type="dxa"/>
-            <w:gridSpan w:val="2"/>
-          </w:tcPr>
-          <w:p>
-            <w:pPr>
-              <w:jc w:val="both"/>
-              <w:rPr>
-                <w:rFonts w:ascii="Times New Roman" w:hAnsi="Times New Roman" w:cs="Times New Roman"/>
-                <w:sz w:val="20"/>
-              </w:rPr>
-            </w:pPr>
-            <w:r>
-              <w:rPr>
-                <w:rStyle w:val="HTML"/>
-                <w:rFonts w:eastAsiaTheme="minorHAnsi"/>
-              </w:rPr>
-              <w:t>Вы запустили скрипт с именем $</w:t>
-            </w:r>
-            <w:proofErr w:type="spellStart"/>
-            <w:r>
-              <w:rPr>
-                <w:rStyle w:val="HTML"/>
-                <w:rFonts w:eastAsiaTheme="minorHAnsi"/>
-              </w:rPr>
-              <w:t>script_name</w:t>
-            </w:r>
-            <w:proofErr w:type="spellEnd"/>
-            <w:r>
-              <w:rPr>
-                <w:rStyle w:val="HTML"/>
-                <w:rFonts w:eastAsiaTheme="minorHAnsi"/>
-              </w:rPr>
-              <w:t xml:space="preserve"> и параметром $parametr1</w:t>
+              <w:t>Вы запустили скрипт с именем $script_name и параметром $parametr1</w:t>
             </w:r>
           </w:p>
         </w:tc>
@@ -2631,7 +2279,6 @@
           <w:rFonts w:ascii="Times New Roman" w:hAnsi="Times New Roman" w:cs="Times New Roman"/>
         </w:rPr>
       </w:pPr>
-      <w:proofErr w:type="gramStart"/>
       <w:r>
         <w:rPr>
           <w:rFonts w:ascii="Times New Roman" w:hAnsi="Times New Roman" w:cs="Times New Roman"/>
@@ -2642,14 +2289,7 @@
         <w:rPr>
           <w:rFonts w:ascii="Times New Roman" w:hAnsi="Times New Roman" w:cs="Times New Roman"/>
         </w:rPr>
-        <w:t>.</w:t>
-      </w:r>
-      <w:proofErr w:type="gramEnd"/>
-      <w:r>
-        <w:rPr>
-          <w:rFonts w:ascii="Times New Roman" w:hAnsi="Times New Roman" w:cs="Times New Roman"/>
-        </w:rPr>
-        <w:t xml:space="preserve"> Зарезервированные переменные</w:t>
+        <w:t>. Зарезервированные переменные</w:t>
       </w:r>
     </w:p>
     <w:tbl>
@@ -2999,7 +2639,6 @@
               </w:rPr>
               <w:t xml:space="preserve"> (например, </w:t>
             </w:r>
-            <w:proofErr w:type="spellStart"/>
             <w:r>
               <w:rPr>
                 <w:rFonts w:ascii="Times New Roman" w:eastAsia="Times New Roman" w:hAnsi="Times New Roman" w:cs="Times New Roman"/>
@@ -3010,7 +2649,6 @@
               </w:rPr>
               <w:t>superuser</w:t>
             </w:r>
-            <w:proofErr w:type="spellEnd"/>
             <w:r>
               <w:rPr>
                 <w:rFonts w:ascii="Times New Roman" w:eastAsia="Times New Roman" w:hAnsi="Times New Roman" w:cs="Times New Roman"/>
@@ -4548,21 +4186,12 @@
           <w:sz w:val="24"/>
         </w:rPr>
       </w:pPr>
-      <w:proofErr w:type="spellStart"/>
       <w:r>
         <w:rPr>
           <w:rFonts w:ascii="Verdana" w:hAnsi="Verdana" w:cs="Times New Roman"/>
           <w:sz w:val="24"/>
         </w:rPr>
-        <w:t>if</w:t>
-      </w:r>
-      <w:proofErr w:type="spellEnd"/>
-      <w:r>
-        <w:rPr>
-          <w:rFonts w:ascii="Verdana" w:hAnsi="Verdana" w:cs="Times New Roman"/>
-          <w:sz w:val="24"/>
-        </w:rPr>
-        <w:t xml:space="preserve"> &lt;команда или набор команд возвращающих код возврата (0 или 1)&gt;</w:t>
+        <w:t>if &lt;команда или набор команд возвращающих код возврата (0 или 1)&gt;</w:t>
       </w:r>
     </w:p>
     <w:p>
@@ -4573,7 +4202,6 @@
           <w:sz w:val="24"/>
         </w:rPr>
       </w:pPr>
-      <w:proofErr w:type="spellStart"/>
       <w:r>
         <w:rPr>
           <w:rFonts w:ascii="Verdana" w:hAnsi="Verdana" w:cs="Times New Roman"/>
@@ -4581,7 +4209,6 @@
         </w:rPr>
         <w:t>then</w:t>
       </w:r>
-      <w:proofErr w:type="spellEnd"/>
     </w:p>
     <w:p>
       <w:pPr>
@@ -4596,23 +4223,7 @@
           <w:rFonts w:ascii="Verdana" w:hAnsi="Verdana" w:cs="Times New Roman"/>
           <w:sz w:val="24"/>
         </w:rPr>
-        <w:t xml:space="preserve">&lt;если выражение после </w:t>
-      </w:r>
-      <w:proofErr w:type="spellStart"/>
-      <w:r>
-        <w:rPr>
-          <w:rFonts w:ascii="Verdana" w:hAnsi="Verdana" w:cs="Times New Roman"/>
-          <w:sz w:val="24"/>
-        </w:rPr>
-        <w:t>if</w:t>
-      </w:r>
-      <w:proofErr w:type="spellEnd"/>
-      <w:r>
-        <w:rPr>
-          <w:rFonts w:ascii="Verdana" w:hAnsi="Verdana" w:cs="Times New Roman"/>
-          <w:sz w:val="24"/>
-        </w:rPr>
-        <w:t xml:space="preserve"> исти</w:t>
+        <w:t>&lt;если выражение после if исти</w:t>
       </w:r>
       <w:r>
         <w:rPr>
@@ -4637,7 +4248,6 @@
           <w:sz w:val="24"/>
         </w:rPr>
       </w:pPr>
-      <w:proofErr w:type="spellStart"/>
       <w:r>
         <w:rPr>
           <w:rFonts w:ascii="Verdana" w:hAnsi="Verdana" w:cs="Times New Roman"/>
@@ -4646,7 +4256,6 @@
         <w:lastRenderedPageBreak/>
         <w:t>else</w:t>
       </w:r>
-      <w:proofErr w:type="spellEnd"/>
     </w:p>
     <w:p>
       <w:pPr>
@@ -4661,23 +4270,7 @@
           <w:rFonts w:ascii="Verdana" w:hAnsi="Verdana" w:cs="Times New Roman"/>
           <w:sz w:val="24"/>
         </w:rPr>
-        <w:t xml:space="preserve">&lt;если выражение после </w:t>
-      </w:r>
-      <w:proofErr w:type="spellStart"/>
-      <w:r>
-        <w:rPr>
-          <w:rFonts w:ascii="Verdana" w:hAnsi="Verdana" w:cs="Times New Roman"/>
-          <w:sz w:val="24"/>
-        </w:rPr>
-        <w:t>if</w:t>
-      </w:r>
-      <w:proofErr w:type="spellEnd"/>
-      <w:r>
-        <w:rPr>
-          <w:rFonts w:ascii="Verdana" w:hAnsi="Verdana" w:cs="Times New Roman"/>
-          <w:sz w:val="24"/>
-        </w:rPr>
-        <w:t xml:space="preserve"> ложно, тот этот&gt;</w:t>
+        <w:t>&lt;если выражение после if ложно, тот этот&gt;</w:t>
       </w:r>
     </w:p>
     <w:p>
@@ -4716,7 +4309,6 @@
           <w:sz w:val="24"/>
         </w:rPr>
       </w:pPr>
-      <w:proofErr w:type="gramStart"/>
       <w:r>
         <w:rPr>
           <w:rFonts w:ascii="Verdana" w:hAnsi="Verdana" w:cs="Times New Roman"/>
@@ -4729,15 +4321,7 @@
           <w:rFonts w:ascii="Times New Roman" w:hAnsi="Times New Roman" w:cs="Times New Roman"/>
           <w:sz w:val="24"/>
         </w:rPr>
-        <w:t xml:space="preserve"> (</w:t>
-      </w:r>
-      <w:proofErr w:type="gramEnd"/>
-      <w:r>
-        <w:rPr>
-          <w:rFonts w:ascii="Times New Roman" w:hAnsi="Times New Roman" w:cs="Times New Roman"/>
-          <w:sz w:val="24"/>
-        </w:rPr>
-        <w:t xml:space="preserve">равносильно </w:t>
+        <w:t xml:space="preserve"> (равносильно </w:t>
       </w:r>
       <w:r>
         <w:rPr>
@@ -4759,15 +4343,7 @@
           <w:rFonts w:ascii="Times New Roman" w:hAnsi="Times New Roman" w:cs="Times New Roman"/>
           <w:sz w:val="24"/>
         </w:rPr>
-        <w:t xml:space="preserve">. Должна </w:t>
-      </w:r>
-      <w:proofErr w:type="gramStart"/>
-      <w:r>
-        <w:rPr>
-          <w:rFonts w:ascii="Times New Roman" w:hAnsi="Times New Roman" w:cs="Times New Roman"/>
-          <w:sz w:val="24"/>
-        </w:rPr>
-        <w:t>иметь</w:t>
+        <w:t>. Должна иметь</w:t>
       </w:r>
       <w:r>
         <w:rPr>
@@ -4777,7 +4353,6 @@
         </w:rPr>
         <w:t xml:space="preserve"> ”</w:t>
       </w:r>
-      <w:proofErr w:type="gramEnd"/>
       <w:r>
         <w:rPr>
           <w:rFonts w:ascii="Verdana" w:hAnsi="Verdana" w:cs="Times New Roman"/>
@@ -4915,23 +4490,13 @@
           <w:lang w:val="en-US"/>
         </w:rPr>
       </w:pPr>
-      <w:proofErr w:type="gramStart"/>
       <w:r>
         <w:rPr>
           <w:rFonts w:ascii="Verdana" w:hAnsi="Verdana" w:cs="Times New Roman"/>
           <w:sz w:val="24"/>
           <w:lang w:val="en-US"/>
         </w:rPr>
-        <w:t>(( )</w:t>
-      </w:r>
-      <w:proofErr w:type="gramEnd"/>
-      <w:r>
-        <w:rPr>
-          <w:rFonts w:ascii="Verdana" w:hAnsi="Verdana" w:cs="Times New Roman"/>
-          <w:sz w:val="24"/>
-          <w:lang w:val="en-US"/>
-        </w:rPr>
-        <w:t>)</w:t>
+        <w:t>(( ))</w:t>
       </w:r>
       <w:r>
         <w:rPr>
@@ -5012,629 +4577,341 @@
           <w:rFonts w:eastAsiaTheme="minorHAnsi"/>
         </w:rPr>
       </w:pPr>
-      <w:proofErr w:type="spellStart"/>
       <w:r>
         <w:rPr>
           <w:rStyle w:val="HTML"/>
           <w:rFonts w:eastAsiaTheme="minorHAnsi"/>
           <w:b/>
         </w:rPr>
-        <w:t>if</w:t>
-      </w:r>
-      <w:proofErr w:type="spellEnd"/>
+        <w:t>if [[ "$source" -eq "$dest" ]]</w:t>
+      </w:r>
+      <w:r>
+        <w:rPr>
+          <w:rStyle w:val="HTML"/>
+          <w:rFonts w:eastAsiaTheme="minorHAnsi"/>
+        </w:rPr>
+        <w:t xml:space="preserve"> </w:t>
+      </w:r>
+      <w:r>
+        <w:rPr>
+          <w:rStyle w:val="HTML"/>
+          <w:rFonts w:eastAsiaTheme="minorHAnsi"/>
+        </w:rPr>
+        <w:tab/>
+        <w:t xml:space="preserve"># -eq - логическое сравнение </w:t>
+      </w:r>
+      <w:r>
+        <w:rPr>
+          <w:rStyle w:val="HTML"/>
+          <w:rFonts w:eastAsiaTheme="minorHAnsi"/>
+        </w:rPr>
+        <w:t>(</w:t>
+      </w:r>
+      <w:r>
+        <w:rPr>
+          <w:rStyle w:val="HTML"/>
+          <w:rFonts w:eastAsiaTheme="minorHAnsi"/>
+        </w:rPr>
+        <w:t xml:space="preserve">эквивалент </w:t>
+      </w:r>
+      <w:r>
+        <w:rPr>
+          <w:rStyle w:val="HTML"/>
+          <w:rFonts w:ascii="Verdana" w:eastAsiaTheme="minorHAnsi" w:hAnsi="Verdana"/>
+        </w:rPr>
+        <w:t>==</w:t>
+      </w:r>
+      <w:r>
+        <w:rPr>
+          <w:rStyle w:val="HTML"/>
+          <w:rFonts w:eastAsiaTheme="minorHAnsi"/>
+        </w:rPr>
+        <w:t>)</w:t>
+      </w:r>
+      <w:r>
+        <w:rPr>
+          <w:rFonts w:ascii="Courier New" w:hAnsi="Courier New" w:cs="Courier New"/>
+          <w:sz w:val="20"/>
+          <w:szCs w:val="20"/>
+        </w:rPr>
+        <w:br/>
+      </w:r>
       <w:r>
         <w:rPr>
           <w:rStyle w:val="HTML"/>
           <w:rFonts w:eastAsiaTheme="minorHAnsi"/>
           <w:b/>
         </w:rPr>
-        <w:t xml:space="preserve"> [[ "$</w:t>
-      </w:r>
-      <w:proofErr w:type="spellStart"/>
+        <w:t xml:space="preserve">then </w:t>
+      </w:r>
+      <w:r>
+        <w:rPr>
+          <w:rStyle w:val="HTML"/>
+          <w:rFonts w:eastAsiaTheme="minorHAnsi"/>
+        </w:rPr>
+        <w:tab/>
+        <w:t xml:space="preserve"># если </w:t>
+      </w:r>
+      <w:r>
+        <w:rPr>
+          <w:rStyle w:val="HTML"/>
+          <w:rFonts w:eastAsiaTheme="minorHAnsi"/>
+          <w:lang w:val="en-US"/>
+        </w:rPr>
+        <w:t>true</w:t>
+      </w:r>
+      <w:r>
+        <w:rPr>
+          <w:rStyle w:val="HTML"/>
+          <w:rFonts w:eastAsiaTheme="minorHAnsi"/>
+        </w:rPr>
+        <w:t xml:space="preserve"> (</w:t>
+      </w:r>
+      <w:r>
+        <w:rPr>
+          <w:rStyle w:val="HTML"/>
+          <w:rFonts w:eastAsiaTheme="minorHAnsi"/>
+        </w:rPr>
+        <w:t xml:space="preserve">"$source" </w:t>
+      </w:r>
+      <w:r>
+        <w:rPr>
+          <w:rStyle w:val="HTML"/>
+          <w:rFonts w:eastAsiaTheme="minorHAnsi"/>
+        </w:rPr>
+        <w:t>==</w:t>
+      </w:r>
+      <w:r>
+        <w:rPr>
+          <w:rStyle w:val="HTML"/>
+          <w:rFonts w:eastAsiaTheme="minorHAnsi"/>
+        </w:rPr>
+        <w:t xml:space="preserve"> "$dest"</w:t>
+      </w:r>
+      <w:r>
+        <w:rPr>
+          <w:rStyle w:val="HTML"/>
+          <w:rFonts w:eastAsiaTheme="minorHAnsi"/>
+        </w:rPr>
+        <w:t>)</w:t>
+      </w:r>
+      <w:r>
+        <w:rPr>
+          <w:rStyle w:val="HTML"/>
+          <w:rFonts w:eastAsiaTheme="minorHAnsi"/>
+        </w:rPr>
+        <w:t>, то</w:t>
+      </w:r>
+      <w:r>
+        <w:rPr>
+          <w:rFonts w:ascii="Courier New" w:hAnsi="Courier New" w:cs="Courier New"/>
+          <w:sz w:val="20"/>
+          <w:szCs w:val="20"/>
+        </w:rPr>
+        <w:br/>
+      </w:r>
       <w:r>
         <w:rPr>
           <w:rStyle w:val="HTML"/>
           <w:rFonts w:eastAsiaTheme="minorHAnsi"/>
           <w:b/>
         </w:rPr>
-        <w:t>source</w:t>
-      </w:r>
-      <w:proofErr w:type="spellEnd"/>
+        <w:t>echo "Применик $dest и источник $source один и тот же файл!"</w:t>
+      </w:r>
+      <w:r>
+        <w:rPr>
+          <w:rStyle w:val="HTML"/>
+          <w:rFonts w:eastAsiaTheme="minorHAnsi"/>
+        </w:rPr>
+        <w:t xml:space="preserve"> </w:t>
+      </w:r>
+      <w:r>
+        <w:rPr>
+          <w:rFonts w:ascii="Courier New" w:hAnsi="Courier New" w:cs="Courier New"/>
+          <w:sz w:val="20"/>
+          <w:szCs w:val="20"/>
+        </w:rPr>
+        <w:br/>
+      </w:r>
       <w:r>
         <w:rPr>
           <w:rStyle w:val="HTML"/>
           <w:rFonts w:eastAsiaTheme="minorHAnsi"/>
           <w:b/>
         </w:rPr>
-        <w:t>" -</w:t>
-      </w:r>
-      <w:proofErr w:type="spellStart"/>
+        <w:t>exit 1</w:t>
+      </w:r>
+      <w:r>
+        <w:rPr>
+          <w:rStyle w:val="HTML"/>
+          <w:rFonts w:eastAsiaTheme="minorHAnsi"/>
+        </w:rPr>
+        <w:t xml:space="preserve"> </w:t>
+      </w:r>
+      <w:r>
+        <w:rPr>
+          <w:rStyle w:val="HTML"/>
+          <w:rFonts w:eastAsiaTheme="minorHAnsi"/>
+        </w:rPr>
+        <w:tab/>
+        <w:t># выходим с</w:t>
+      </w:r>
+      <w:r>
+        <w:rPr>
+          <w:rStyle w:val="HTML"/>
+          <w:rFonts w:eastAsiaTheme="minorHAnsi"/>
+        </w:rPr>
+        <w:t xml:space="preserve"> </w:t>
+      </w:r>
+      <w:r>
+        <w:rPr>
+          <w:rStyle w:val="HTML"/>
+          <w:rFonts w:eastAsiaTheme="minorHAnsi"/>
+        </w:rPr>
+        <w:t>кодом ошибки 1</w:t>
+      </w:r>
+      <w:r>
+        <w:rPr>
+          <w:rFonts w:ascii="Courier New" w:hAnsi="Courier New" w:cs="Courier New"/>
+          <w:sz w:val="20"/>
+          <w:szCs w:val="20"/>
+        </w:rPr>
+        <w:br/>
+      </w:r>
       <w:r>
         <w:rPr>
           <w:rStyle w:val="HTML"/>
           <w:rFonts w:eastAsiaTheme="minorHAnsi"/>
           <w:b/>
         </w:rPr>
-        <w:t>eq</w:t>
-      </w:r>
-      <w:proofErr w:type="spellEnd"/>
+        <w:t>else</w:t>
+      </w:r>
+      <w:r>
+        <w:rPr>
+          <w:rStyle w:val="HTML"/>
+          <w:rFonts w:eastAsiaTheme="minorHAnsi"/>
+        </w:rPr>
+        <w:t xml:space="preserve"> </w:t>
+      </w:r>
+      <w:r>
+        <w:rPr>
+          <w:rStyle w:val="HTML"/>
+          <w:rFonts w:eastAsiaTheme="minorHAnsi"/>
+        </w:rPr>
+        <w:tab/>
+        <w:t xml:space="preserve"># если </w:t>
+      </w:r>
+      <w:r>
+        <w:rPr>
+          <w:rStyle w:val="HTML"/>
+          <w:rFonts w:eastAsiaTheme="minorHAnsi"/>
+          <w:lang w:val="en-US"/>
+        </w:rPr>
+        <w:t>false</w:t>
+      </w:r>
+      <w:r>
+        <w:rPr>
+          <w:rStyle w:val="HTML"/>
+          <w:rFonts w:eastAsiaTheme="minorHAnsi"/>
+        </w:rPr>
+        <w:t xml:space="preserve"> (</w:t>
+      </w:r>
+      <w:r>
+        <w:rPr>
+          <w:rStyle w:val="HTML"/>
+          <w:rFonts w:eastAsiaTheme="minorHAnsi"/>
+        </w:rPr>
+        <w:t xml:space="preserve">"$source" </w:t>
+      </w:r>
+      <w:r>
+        <w:rPr>
+          <w:rStyle w:val="HTML"/>
+          <w:rFonts w:eastAsiaTheme="minorHAnsi"/>
+        </w:rPr>
+        <w:t>!=</w:t>
+      </w:r>
+      <w:r>
+        <w:rPr>
+          <w:rStyle w:val="HTML"/>
+          <w:rFonts w:eastAsiaTheme="minorHAnsi"/>
+        </w:rPr>
+        <w:t xml:space="preserve"> "$dest"</w:t>
+      </w:r>
+      <w:r>
+        <w:rPr>
+          <w:rStyle w:val="HTML"/>
+          <w:rFonts w:eastAsiaTheme="minorHAnsi"/>
+        </w:rPr>
+        <w:t>)</w:t>
+      </w:r>
+      <w:r>
+        <w:rPr>
+          <w:rFonts w:ascii="Courier New" w:hAnsi="Courier New" w:cs="Courier New"/>
+          <w:sz w:val="20"/>
+          <w:szCs w:val="20"/>
+        </w:rPr>
+        <w:br/>
+      </w:r>
       <w:r>
         <w:rPr>
           <w:rStyle w:val="HTML"/>
           <w:rFonts w:eastAsiaTheme="minorHAnsi"/>
           <w:b/>
         </w:rPr>
-        <w:t xml:space="preserve"> "$</w:t>
-      </w:r>
-      <w:proofErr w:type="spellStart"/>
+        <w:t>cp $source $dest</w:t>
+      </w:r>
+      <w:r>
+        <w:rPr>
+          <w:rStyle w:val="HTML"/>
+          <w:rFonts w:eastAsiaTheme="minorHAnsi"/>
+        </w:rPr>
+        <w:t xml:space="preserve"> </w:t>
+      </w:r>
+      <w:r>
+        <w:rPr>
+          <w:rStyle w:val="HTML"/>
+          <w:rFonts w:eastAsiaTheme="minorHAnsi"/>
+        </w:rPr>
+        <w:tab/>
+      </w:r>
+      <w:r>
+        <w:rPr>
+          <w:rStyle w:val="HTML"/>
+          <w:rFonts w:eastAsiaTheme="minorHAnsi"/>
+        </w:rPr>
+        <w:t># то копируем источник в приемник</w:t>
+      </w:r>
+      <w:r>
+        <w:rPr>
+          <w:rFonts w:ascii="Courier New" w:hAnsi="Courier New" w:cs="Courier New"/>
+          <w:sz w:val="20"/>
+          <w:szCs w:val="20"/>
+        </w:rPr>
+        <w:br/>
+      </w:r>
       <w:r>
         <w:rPr>
           <w:rStyle w:val="HTML"/>
           <w:rFonts w:eastAsiaTheme="minorHAnsi"/>
           <w:b/>
         </w:rPr>
-        <w:t>dest</w:t>
-      </w:r>
-      <w:proofErr w:type="spellEnd"/>
+        <w:t>echo "Удачное копирование!"</w:t>
+      </w:r>
+      <w:r>
+        <w:rPr>
+          <w:rFonts w:ascii="Courier New" w:hAnsi="Courier New" w:cs="Courier New"/>
+          <w:sz w:val="20"/>
+          <w:szCs w:val="20"/>
+        </w:rPr>
+        <w:br/>
+      </w:r>
       <w:r>
         <w:rPr>
           <w:rStyle w:val="HTML"/>
           <w:rFonts w:eastAsiaTheme="minorHAnsi"/>
           <w:b/>
         </w:rPr>
-        <w:t>" ]]</w:t>
-      </w:r>
-      <w:r>
-        <w:rPr>
-          <w:rStyle w:val="HTML"/>
-          <w:rFonts w:eastAsiaTheme="minorHAnsi"/>
-        </w:rPr>
-        <w:t xml:space="preserve"> </w:t>
-      </w:r>
-      <w:r>
-        <w:rPr>
-          <w:rStyle w:val="HTML"/>
-          <w:rFonts w:eastAsiaTheme="minorHAnsi"/>
-        </w:rPr>
-        <w:tab/>
-        <w:t># -</w:t>
-      </w:r>
-      <w:proofErr w:type="spellStart"/>
-      <w:r>
-        <w:rPr>
-          <w:rStyle w:val="HTML"/>
-          <w:rFonts w:eastAsiaTheme="minorHAnsi"/>
-        </w:rPr>
-        <w:t>eq</w:t>
-      </w:r>
-      <w:proofErr w:type="spellEnd"/>
-      <w:r>
-        <w:rPr>
-          <w:rStyle w:val="HTML"/>
-          <w:rFonts w:eastAsiaTheme="minorHAnsi"/>
-        </w:rPr>
-        <w:t xml:space="preserve"> - логическое сравнение </w:t>
-      </w:r>
-      <w:r>
-        <w:rPr>
-          <w:rStyle w:val="HTML"/>
-          <w:rFonts w:eastAsiaTheme="minorHAnsi"/>
-        </w:rPr>
-        <w:t>(</w:t>
-      </w:r>
-      <w:r>
-        <w:rPr>
-          <w:rStyle w:val="HTML"/>
-          <w:rFonts w:eastAsiaTheme="minorHAnsi"/>
-        </w:rPr>
-        <w:t xml:space="preserve">эквивалент </w:t>
-      </w:r>
-      <w:r>
-        <w:rPr>
-          <w:rStyle w:val="HTML"/>
-          <w:rFonts w:ascii="Verdana" w:eastAsiaTheme="minorHAnsi" w:hAnsi="Verdana"/>
-        </w:rPr>
-        <w:t>==</w:t>
-      </w:r>
-      <w:r>
-        <w:rPr>
-          <w:rStyle w:val="HTML"/>
-          <w:rFonts w:eastAsiaTheme="minorHAnsi"/>
-        </w:rPr>
-        <w:t>)</w:t>
-      </w:r>
-      <w:r>
-        <w:rPr>
-          <w:rFonts w:ascii="Courier New" w:hAnsi="Courier New" w:cs="Courier New"/>
-          <w:sz w:val="20"/>
-          <w:szCs w:val="20"/>
-        </w:rPr>
-        <w:br/>
-      </w:r>
-      <w:proofErr w:type="spellStart"/>
-      <w:r>
-        <w:rPr>
-          <w:rStyle w:val="HTML"/>
-          <w:rFonts w:eastAsiaTheme="minorHAnsi"/>
-          <w:b/>
-        </w:rPr>
-        <w:t>then</w:t>
-      </w:r>
-      <w:proofErr w:type="spellEnd"/>
-      <w:r>
-        <w:rPr>
-          <w:rStyle w:val="HTML"/>
-          <w:rFonts w:eastAsiaTheme="minorHAnsi"/>
-          <w:b/>
-        </w:rPr>
-        <w:t xml:space="preserve"> </w:t>
-      </w:r>
-      <w:r>
-        <w:rPr>
-          <w:rStyle w:val="HTML"/>
-          <w:rFonts w:eastAsiaTheme="minorHAnsi"/>
-        </w:rPr>
-        <w:tab/>
-        <w:t xml:space="preserve"># если </w:t>
-      </w:r>
-      <w:r>
-        <w:rPr>
-          <w:rStyle w:val="HTML"/>
-          <w:rFonts w:eastAsiaTheme="minorHAnsi"/>
-          <w:lang w:val="en-US"/>
-        </w:rPr>
-        <w:t>true</w:t>
-      </w:r>
-      <w:r>
-        <w:rPr>
-          <w:rStyle w:val="HTML"/>
-          <w:rFonts w:eastAsiaTheme="minorHAnsi"/>
-        </w:rPr>
-        <w:t xml:space="preserve"> (</w:t>
-      </w:r>
-      <w:r>
-        <w:rPr>
-          <w:rStyle w:val="HTML"/>
-          <w:rFonts w:eastAsiaTheme="minorHAnsi"/>
-        </w:rPr>
-        <w:t>"$</w:t>
-      </w:r>
-      <w:proofErr w:type="spellStart"/>
-      <w:r>
-        <w:rPr>
-          <w:rStyle w:val="HTML"/>
-          <w:rFonts w:eastAsiaTheme="minorHAnsi"/>
-        </w:rPr>
-        <w:t>source</w:t>
-      </w:r>
-      <w:proofErr w:type="spellEnd"/>
-      <w:r>
-        <w:rPr>
-          <w:rStyle w:val="HTML"/>
-          <w:rFonts w:eastAsiaTheme="minorHAnsi"/>
-        </w:rPr>
-        <w:t xml:space="preserve">" </w:t>
-      </w:r>
-      <w:r>
-        <w:rPr>
-          <w:rStyle w:val="HTML"/>
-          <w:rFonts w:eastAsiaTheme="minorHAnsi"/>
-        </w:rPr>
-        <w:t>==</w:t>
-      </w:r>
-      <w:r>
-        <w:rPr>
-          <w:rStyle w:val="HTML"/>
-          <w:rFonts w:eastAsiaTheme="minorHAnsi"/>
-        </w:rPr>
-        <w:t xml:space="preserve"> "$</w:t>
-      </w:r>
-      <w:proofErr w:type="spellStart"/>
-      <w:r>
-        <w:rPr>
-          <w:rStyle w:val="HTML"/>
-          <w:rFonts w:eastAsiaTheme="minorHAnsi"/>
-        </w:rPr>
-        <w:t>dest</w:t>
-      </w:r>
-      <w:proofErr w:type="spellEnd"/>
-      <w:r>
-        <w:rPr>
-          <w:rStyle w:val="HTML"/>
-          <w:rFonts w:eastAsiaTheme="minorHAnsi"/>
-        </w:rPr>
-        <w:t>"</w:t>
-      </w:r>
-      <w:r>
-        <w:rPr>
-          <w:rStyle w:val="HTML"/>
-          <w:rFonts w:eastAsiaTheme="minorHAnsi"/>
-        </w:rPr>
-        <w:t>)</w:t>
-      </w:r>
-      <w:r>
-        <w:rPr>
-          <w:rStyle w:val="HTML"/>
-          <w:rFonts w:eastAsiaTheme="minorHAnsi"/>
-        </w:rPr>
-        <w:t>, то</w:t>
-      </w:r>
-      <w:r>
-        <w:rPr>
-          <w:rFonts w:ascii="Courier New" w:hAnsi="Courier New" w:cs="Courier New"/>
-          <w:sz w:val="20"/>
-          <w:szCs w:val="20"/>
-        </w:rPr>
-        <w:br/>
-      </w:r>
-      <w:proofErr w:type="spellStart"/>
-      <w:r>
-        <w:rPr>
-          <w:rStyle w:val="HTML"/>
-          <w:rFonts w:eastAsiaTheme="minorHAnsi"/>
-          <w:b/>
-        </w:rPr>
-        <w:t>echo</w:t>
-      </w:r>
-      <w:proofErr w:type="spellEnd"/>
-      <w:r>
-        <w:rPr>
-          <w:rStyle w:val="HTML"/>
-          <w:rFonts w:eastAsiaTheme="minorHAnsi"/>
-          <w:b/>
-        </w:rPr>
-        <w:t xml:space="preserve"> "</w:t>
-      </w:r>
-      <w:proofErr w:type="spellStart"/>
-      <w:r>
-        <w:rPr>
-          <w:rStyle w:val="HTML"/>
-          <w:rFonts w:eastAsiaTheme="minorHAnsi"/>
-          <w:b/>
-        </w:rPr>
-        <w:t>Применик</w:t>
-      </w:r>
-      <w:proofErr w:type="spellEnd"/>
-      <w:r>
-        <w:rPr>
-          <w:rStyle w:val="HTML"/>
-          <w:rFonts w:eastAsiaTheme="minorHAnsi"/>
-          <w:b/>
-        </w:rPr>
-        <w:t xml:space="preserve"> $</w:t>
-      </w:r>
-      <w:proofErr w:type="spellStart"/>
-      <w:r>
-        <w:rPr>
-          <w:rStyle w:val="HTML"/>
-          <w:rFonts w:eastAsiaTheme="minorHAnsi"/>
-          <w:b/>
-        </w:rPr>
-        <w:t>dest</w:t>
-      </w:r>
-      <w:proofErr w:type="spellEnd"/>
-      <w:r>
-        <w:rPr>
-          <w:rStyle w:val="HTML"/>
-          <w:rFonts w:eastAsiaTheme="minorHAnsi"/>
-          <w:b/>
-        </w:rPr>
-        <w:t xml:space="preserve"> и источник $</w:t>
-      </w:r>
-      <w:proofErr w:type="spellStart"/>
-      <w:r>
-        <w:rPr>
-          <w:rStyle w:val="HTML"/>
-          <w:rFonts w:eastAsiaTheme="minorHAnsi"/>
-          <w:b/>
-        </w:rPr>
-        <w:t>source</w:t>
-      </w:r>
-      <w:proofErr w:type="spellEnd"/>
-      <w:r>
-        <w:rPr>
-          <w:rStyle w:val="HTML"/>
-          <w:rFonts w:eastAsiaTheme="minorHAnsi"/>
-          <w:b/>
-        </w:rPr>
-        <w:t xml:space="preserve"> один и тот же файл!"</w:t>
-      </w:r>
-      <w:r>
-        <w:rPr>
-          <w:rStyle w:val="HTML"/>
-          <w:rFonts w:eastAsiaTheme="minorHAnsi"/>
-        </w:rPr>
-        <w:t xml:space="preserve"> </w:t>
-      </w:r>
-      <w:r>
-        <w:rPr>
-          <w:rFonts w:ascii="Courier New" w:hAnsi="Courier New" w:cs="Courier New"/>
-          <w:sz w:val="20"/>
-          <w:szCs w:val="20"/>
-        </w:rPr>
-        <w:br/>
-      </w:r>
-      <w:proofErr w:type="spellStart"/>
-      <w:r>
-        <w:rPr>
-          <w:rStyle w:val="HTML"/>
-          <w:rFonts w:eastAsiaTheme="minorHAnsi"/>
-          <w:b/>
-        </w:rPr>
-        <w:t>exit</w:t>
-      </w:r>
-      <w:proofErr w:type="spellEnd"/>
-      <w:r>
-        <w:rPr>
-          <w:rStyle w:val="HTML"/>
-          <w:rFonts w:eastAsiaTheme="minorHAnsi"/>
-          <w:b/>
-        </w:rPr>
-        <w:t xml:space="preserve"> 1</w:t>
-      </w:r>
-      <w:r>
-        <w:rPr>
-          <w:rStyle w:val="HTML"/>
-          <w:rFonts w:eastAsiaTheme="minorHAnsi"/>
-        </w:rPr>
-        <w:t xml:space="preserve"> </w:t>
-      </w:r>
-      <w:r>
-        <w:rPr>
-          <w:rStyle w:val="HTML"/>
-          <w:rFonts w:eastAsiaTheme="minorHAnsi"/>
-        </w:rPr>
-        <w:tab/>
-        <w:t># выходим с</w:t>
-      </w:r>
-      <w:r>
-        <w:rPr>
-          <w:rStyle w:val="HTML"/>
-          <w:rFonts w:eastAsiaTheme="minorHAnsi"/>
-        </w:rPr>
-        <w:t xml:space="preserve"> </w:t>
-      </w:r>
-      <w:r>
-        <w:rPr>
-          <w:rStyle w:val="HTML"/>
-          <w:rFonts w:eastAsiaTheme="minorHAnsi"/>
-        </w:rPr>
-        <w:t>кодом ошибки 1</w:t>
-      </w:r>
-      <w:r>
-        <w:rPr>
-          <w:rFonts w:ascii="Courier New" w:hAnsi="Courier New" w:cs="Courier New"/>
-          <w:sz w:val="20"/>
-          <w:szCs w:val="20"/>
-        </w:rPr>
-        <w:br/>
-      </w:r>
-      <w:proofErr w:type="spellStart"/>
-      <w:r>
-        <w:rPr>
-          <w:rStyle w:val="HTML"/>
-          <w:rFonts w:eastAsiaTheme="minorHAnsi"/>
-          <w:b/>
-        </w:rPr>
-        <w:t>else</w:t>
-      </w:r>
-      <w:proofErr w:type="spellEnd"/>
-      <w:r>
-        <w:rPr>
-          <w:rStyle w:val="HTML"/>
-          <w:rFonts w:eastAsiaTheme="minorHAnsi"/>
-        </w:rPr>
-        <w:t xml:space="preserve"> </w:t>
-      </w:r>
-      <w:r>
-        <w:rPr>
-          <w:rStyle w:val="HTML"/>
-          <w:rFonts w:eastAsiaTheme="minorHAnsi"/>
-        </w:rPr>
-        <w:tab/>
-        <w:t xml:space="preserve"># если </w:t>
-      </w:r>
-      <w:r>
-        <w:rPr>
-          <w:rStyle w:val="HTML"/>
-          <w:rFonts w:eastAsiaTheme="minorHAnsi"/>
-          <w:lang w:val="en-US"/>
-        </w:rPr>
-        <w:t>false</w:t>
-      </w:r>
-      <w:r>
-        <w:rPr>
-          <w:rStyle w:val="HTML"/>
-          <w:rFonts w:eastAsiaTheme="minorHAnsi"/>
-        </w:rPr>
-        <w:t xml:space="preserve"> (</w:t>
-      </w:r>
-      <w:r>
-        <w:rPr>
-          <w:rStyle w:val="HTML"/>
-          <w:rFonts w:eastAsiaTheme="minorHAnsi"/>
-        </w:rPr>
-        <w:t>"$</w:t>
-      </w:r>
-      <w:proofErr w:type="spellStart"/>
-      <w:r>
-        <w:rPr>
-          <w:rStyle w:val="HTML"/>
-          <w:rFonts w:eastAsiaTheme="minorHAnsi"/>
-        </w:rPr>
-        <w:t>source</w:t>
-      </w:r>
-      <w:proofErr w:type="spellEnd"/>
-      <w:r>
-        <w:rPr>
-          <w:rStyle w:val="HTML"/>
-          <w:rFonts w:eastAsiaTheme="minorHAnsi"/>
-        </w:rPr>
-        <w:t xml:space="preserve">" </w:t>
-      </w:r>
-      <w:r>
-        <w:rPr>
-          <w:rStyle w:val="HTML"/>
-          <w:rFonts w:eastAsiaTheme="minorHAnsi"/>
-        </w:rPr>
-        <w:t>!=</w:t>
-      </w:r>
-      <w:r>
-        <w:rPr>
-          <w:rStyle w:val="HTML"/>
-          <w:rFonts w:eastAsiaTheme="minorHAnsi"/>
-        </w:rPr>
-        <w:t xml:space="preserve"> "$</w:t>
-      </w:r>
-      <w:proofErr w:type="spellStart"/>
-      <w:r>
-        <w:rPr>
-          <w:rStyle w:val="HTML"/>
-          <w:rFonts w:eastAsiaTheme="minorHAnsi"/>
-        </w:rPr>
-        <w:t>dest</w:t>
-      </w:r>
-      <w:proofErr w:type="spellEnd"/>
-      <w:r>
-        <w:rPr>
-          <w:rStyle w:val="HTML"/>
-          <w:rFonts w:eastAsiaTheme="minorHAnsi"/>
-        </w:rPr>
-        <w:t>"</w:t>
-      </w:r>
-      <w:r>
-        <w:rPr>
-          <w:rStyle w:val="HTML"/>
-          <w:rFonts w:eastAsiaTheme="minorHAnsi"/>
-        </w:rPr>
-        <w:t>)</w:t>
-      </w:r>
-      <w:r>
-        <w:rPr>
-          <w:rFonts w:ascii="Courier New" w:hAnsi="Courier New" w:cs="Courier New"/>
-          <w:sz w:val="20"/>
-          <w:szCs w:val="20"/>
-        </w:rPr>
-        <w:br/>
-      </w:r>
-      <w:proofErr w:type="spellStart"/>
-      <w:r>
-        <w:rPr>
-          <w:rStyle w:val="HTML"/>
-          <w:rFonts w:eastAsiaTheme="minorHAnsi"/>
-          <w:b/>
-        </w:rPr>
-        <w:t>cp</w:t>
-      </w:r>
-      <w:proofErr w:type="spellEnd"/>
-      <w:r>
-        <w:rPr>
-          <w:rStyle w:val="HTML"/>
-          <w:rFonts w:eastAsiaTheme="minorHAnsi"/>
-          <w:b/>
-        </w:rPr>
-        <w:t xml:space="preserve"> $</w:t>
-      </w:r>
-      <w:proofErr w:type="spellStart"/>
-      <w:r>
-        <w:rPr>
-          <w:rStyle w:val="HTML"/>
-          <w:rFonts w:eastAsiaTheme="minorHAnsi"/>
-          <w:b/>
-        </w:rPr>
-        <w:t>source</w:t>
-      </w:r>
-      <w:proofErr w:type="spellEnd"/>
-      <w:r>
-        <w:rPr>
-          <w:rStyle w:val="HTML"/>
-          <w:rFonts w:eastAsiaTheme="minorHAnsi"/>
-          <w:b/>
-        </w:rPr>
-        <w:t xml:space="preserve"> $</w:t>
-      </w:r>
-      <w:proofErr w:type="spellStart"/>
-      <w:r>
-        <w:rPr>
-          <w:rStyle w:val="HTML"/>
-          <w:rFonts w:eastAsiaTheme="minorHAnsi"/>
-          <w:b/>
-        </w:rPr>
-        <w:t>dest</w:t>
-      </w:r>
-      <w:proofErr w:type="spellEnd"/>
-      <w:r>
-        <w:rPr>
-          <w:rStyle w:val="HTML"/>
-          <w:rFonts w:eastAsiaTheme="minorHAnsi"/>
-        </w:rPr>
-        <w:t xml:space="preserve"> </w:t>
-      </w:r>
-      <w:r>
-        <w:rPr>
-          <w:rStyle w:val="HTML"/>
-          <w:rFonts w:eastAsiaTheme="minorHAnsi"/>
-        </w:rPr>
-        <w:tab/>
-      </w:r>
-      <w:r>
-        <w:rPr>
-          <w:rStyle w:val="HTML"/>
-          <w:rFonts w:eastAsiaTheme="minorHAnsi"/>
-        </w:rPr>
-        <w:t># то копируем источник в приемник</w:t>
-      </w:r>
-      <w:r>
-        <w:rPr>
-          <w:rFonts w:ascii="Courier New" w:hAnsi="Courier New" w:cs="Courier New"/>
-          <w:sz w:val="20"/>
-          <w:szCs w:val="20"/>
-        </w:rPr>
-        <w:br/>
-      </w:r>
-      <w:proofErr w:type="spellStart"/>
-      <w:r>
-        <w:rPr>
-          <w:rStyle w:val="HTML"/>
-          <w:rFonts w:eastAsiaTheme="minorHAnsi"/>
-          <w:b/>
-        </w:rPr>
-        <w:t>echo</w:t>
-      </w:r>
-      <w:proofErr w:type="spellEnd"/>
-      <w:r>
-        <w:rPr>
-          <w:rStyle w:val="HTML"/>
-          <w:rFonts w:eastAsiaTheme="minorHAnsi"/>
-          <w:b/>
-        </w:rPr>
-        <w:t xml:space="preserve"> "Удачное копирование!"</w:t>
-      </w:r>
-      <w:r>
-        <w:rPr>
-          <w:rFonts w:ascii="Courier New" w:hAnsi="Courier New" w:cs="Courier New"/>
-          <w:sz w:val="20"/>
-          <w:szCs w:val="20"/>
-        </w:rPr>
-        <w:br/>
-      </w:r>
-      <w:proofErr w:type="spellStart"/>
-      <w:r>
-        <w:rPr>
-          <w:rStyle w:val="HTML"/>
-          <w:rFonts w:eastAsiaTheme="minorHAnsi"/>
-          <w:b/>
-        </w:rPr>
-        <w:t>fi</w:t>
-      </w:r>
-      <w:proofErr w:type="spellEnd"/>
-      <w:r>
-        <w:rPr>
-          <w:rStyle w:val="HTML"/>
-          <w:rFonts w:eastAsiaTheme="minorHAnsi"/>
-          <w:b/>
-        </w:rPr>
-        <w:t xml:space="preserve"> </w:t>
+        <w:t xml:space="preserve">fi </w:t>
       </w:r>
       <w:r>
         <w:rPr>
@@ -5672,14 +4949,49 @@
           <w:lang w:val="en-US"/>
         </w:rPr>
       </w:pPr>
-      <w:r>
+      <w:hyperlink r:id="rId5" w:history="1">
+        <w:r>
+          <w:rPr>
+            <w:rStyle w:val="a5"/>
+            <w:rFonts w:ascii="Times New Roman" w:hAnsi="Times New Roman" w:cs="Times New Roman"/>
+            <w:sz w:val="20"/>
+            <w:szCs w:val="20"/>
+            <w:lang w:val="en-US"/>
+          </w:rPr>
+          <w:t>https://linux.die.net/Bash-Beginners-Guide/chap_01.html</w:t>
+        </w:r>
+      </w:hyperlink>
+    </w:p>
+    <w:p>
+      <w:pPr>
+        <w:jc w:val="both"/>
         <w:rPr>
           <w:rStyle w:val="HTML"/>
           <w:rFonts w:ascii="Times New Roman" w:eastAsiaTheme="minorHAnsi" w:hAnsi="Times New Roman" w:cs="Times New Roman"/>
           <w:lang w:val="en-US"/>
         </w:rPr>
-        <w:t>https://linux.die.net/Bash-Beginners-Guide/chap_01.html</w:t>
-      </w:r>
+      </w:pPr>
+      <w:hyperlink r:id="rId6" w:history="1">
+        <w:r>
+          <w:rPr>
+            <w:rStyle w:val="a5"/>
+            <w:rFonts w:ascii="Times New Roman" w:hAnsi="Times New Roman" w:cs="Times New Roman"/>
+            <w:sz w:val="20"/>
+            <w:szCs w:val="20"/>
+            <w:lang w:val="en-US"/>
+          </w:rPr>
+          <w:t>https://tproger.ru/translations/bash-cheatsheet/</w:t>
+        </w:r>
+      </w:hyperlink>
+    </w:p>
+    <w:p>
+      <w:pPr>
+        <w:jc w:val="both"/>
+        <w:rPr>
+          <w:rStyle w:val="HTML"/>
+          <w:rFonts w:ascii="Times New Roman" w:eastAsiaTheme="minorHAnsi" w:hAnsi="Times New Roman" w:cs="Times New Roman"/>
+        </w:rPr>
+      </w:pPr>
       <w:bookmarkStart w:id="1" w:name="_GoBack"/>
       <w:bookmarkEnd w:id="1"/>
     </w:p>
@@ -6380,6 +5692,17 @@
       <w:szCs w:val="20"/>
     </w:rPr>
   </w:style>
+  <w:style w:type="character" w:styleId="a5">
+    <w:name w:val="Hyperlink"/>
+    <w:basedOn w:val="a0"/>
+    <w:uiPriority w:val="99"/>
+    <w:unhideWhenUsed/>
+    <w:rsid w:val="00FA7D68"/>
+    <w:rPr>
+      <w:color w:val="0563C1" w:themeColor="hyperlink"/>
+      <w:u w:val="single"/>
+    </w:rPr>
+  </w:style>
 </w:styles>
 </file>
 

</xml_diff>